<commit_message>
changed explanations for questions 4,5
</commit_message>
<xml_diff>
--- a/Assignment1_Explanations.docx
+++ b/Assignment1_Explanations.docx
@@ -828,33 +828,75 @@
           <w:sz w:val="28"/>
           <w:szCs w:val="28"/>
         </w:rPr>
-        <w:t>3) The model that we have used for calculating the Probability distributions for Language model is Add-alpha smoothing with Maximum Likelihood Estimation (MLE). We have chosen this model as the training set is limited and the test set may have some unknown trigrams which are not encountered in training set. We have chosen Add-alpha smoothing to regularize the language model.</w:t>
-      </w:r>
-    </w:p>
-    <w:p>
-      <w:pPr>
-        <w:rPr>
-          <w:rFonts w:cstheme="minorHAnsi"/>
-          <w:sz w:val="28"/>
-          <w:szCs w:val="28"/>
-        </w:rPr>
-      </w:pPr>
-    </w:p>
-    <w:p>
-      <w:pPr>
-        <w:rPr>
-          <w:rFonts w:cstheme="minorHAnsi"/>
-          <w:sz w:val="28"/>
-          <w:szCs w:val="28"/>
-        </w:rPr>
-      </w:pPr>
-      <w:r>
-        <w:rPr>
-          <w:rFonts w:cstheme="minorHAnsi"/>
-          <w:sz w:val="28"/>
-          <w:szCs w:val="28"/>
-        </w:rPr>
-        <w:t>Algorithm used for Language model probability generation:</w:t>
+        <w:t xml:space="preserve">3) The model that we have used for calculating the Probability distributions for Language model is Add-alpha smoothing with Maximum Likelihood Estimation (MLE). We have chosen this model as the training </w:t>
+      </w:r>
+      <w:r>
+        <w:rPr>
+          <w:rFonts w:cstheme="minorHAnsi"/>
+          <w:sz w:val="28"/>
+          <w:szCs w:val="28"/>
+        </w:rPr>
+        <w:t>data</w:t>
+      </w:r>
+      <w:r>
+        <w:rPr>
+          <w:rFonts w:cstheme="minorHAnsi"/>
+          <w:sz w:val="28"/>
+          <w:szCs w:val="28"/>
+        </w:rPr>
+        <w:t xml:space="preserve"> is limited and the test set may have some unknown trigrams which are not encountered in training </w:t>
+      </w:r>
+      <w:r>
+        <w:rPr>
+          <w:rFonts w:cstheme="minorHAnsi"/>
+          <w:sz w:val="28"/>
+          <w:szCs w:val="28"/>
+        </w:rPr>
+        <w:t>data</w:t>
+      </w:r>
+      <w:r>
+        <w:rPr>
+          <w:rFonts w:cstheme="minorHAnsi"/>
+          <w:sz w:val="28"/>
+          <w:szCs w:val="28"/>
+        </w:rPr>
+        <w:t>. We have chosen Add-alpha smoothing to regularize the language model.</w:t>
+      </w:r>
+    </w:p>
+    <w:p>
+      <w:pPr>
+        <w:rPr>
+          <w:rFonts w:cstheme="minorHAnsi"/>
+          <w:sz w:val="28"/>
+          <w:szCs w:val="28"/>
+        </w:rPr>
+      </w:pPr>
+    </w:p>
+    <w:p>
+      <w:pPr>
+        <w:rPr>
+          <w:rFonts w:cstheme="minorHAnsi"/>
+          <w:sz w:val="28"/>
+          <w:szCs w:val="28"/>
+        </w:rPr>
+      </w:pPr>
+      <w:r>
+        <w:rPr>
+          <w:rFonts w:cstheme="minorHAnsi"/>
+          <w:sz w:val="28"/>
+          <w:szCs w:val="28"/>
+        </w:rPr>
+        <w:t>Method</w:t>
+      </w:r>
+      <w:bookmarkStart w:id="0" w:name="_GoBack"/>
+      <w:bookmarkEnd w:id="0"/>
+      <w:r>
+        <w:rPr>
+          <w:rFonts w:cstheme="minorHAnsi"/>
+          <w:sz w:val="28"/>
+          <w:szCs w:val="28"/>
+        </w:rPr>
+        <w:t xml:space="preserve"> used for Language model probability generation:</w:t>
       </w:r>
     </w:p>
     <w:p>
@@ -994,7 +1036,55 @@
           <w:szCs w:val="28"/>
         </w:rPr>
         <w:tab/>
-        <w:t xml:space="preserve">where v is the number of allowed characters from alphabet which is (a to z), </w:t>
+        <w:t xml:space="preserve">where </w:t>
+      </w:r>
+      <w:r>
+        <w:rPr>
+          <w:rFonts w:cstheme="minorHAnsi"/>
+          <w:sz w:val="28"/>
+          <w:szCs w:val="28"/>
+        </w:rPr>
+        <w:t>“</w:t>
+      </w:r>
+      <w:r>
+        <w:rPr>
+          <w:rFonts w:cstheme="minorHAnsi"/>
+          <w:sz w:val="28"/>
+          <w:szCs w:val="28"/>
+        </w:rPr>
+        <w:t>v</w:t>
+      </w:r>
+      <w:r>
+        <w:rPr>
+          <w:rFonts w:cstheme="minorHAnsi"/>
+          <w:sz w:val="28"/>
+          <w:szCs w:val="28"/>
+        </w:rPr>
+        <w:t>”</w:t>
+      </w:r>
+      <w:r>
+        <w:rPr>
+          <w:rFonts w:cstheme="minorHAnsi"/>
+          <w:sz w:val="28"/>
+          <w:szCs w:val="28"/>
+        </w:rPr>
+        <w:t xml:space="preserve"> is the </w:t>
+      </w:r>
+      <w:r>
+        <w:rPr>
+          <w:rFonts w:cstheme="minorHAnsi"/>
+          <w:sz w:val="28"/>
+          <w:szCs w:val="28"/>
+        </w:rPr>
+        <w:t>vocabulary</w:t>
+      </w:r>
+      <w:r>
+        <w:rPr>
+          <w:rFonts w:cstheme="minorHAnsi"/>
+          <w:sz w:val="28"/>
+          <w:szCs w:val="28"/>
+        </w:rPr>
+        <w:t xml:space="preserve"> (a to z), </w:t>
       </w:r>
       <w:proofErr w:type="gramStart"/>
       <w:r>
@@ -1030,24 +1120,123 @@
           <w:szCs w:val="28"/>
         </w:rPr>
         <w:tab/>
-        <w:t>and alpha is the discount factor which reduces the probability of high frequency trigram by a factor and distributes it to the low/no frequency trigrams.</w:t>
-      </w:r>
-    </w:p>
-    <w:p>
-      <w:pPr>
-        <w:rPr>
-          <w:rFonts w:cstheme="minorHAnsi"/>
-          <w:sz w:val="28"/>
-          <w:szCs w:val="28"/>
-        </w:rPr>
-      </w:pPr>
-      <w:r>
-        <w:rPr>
-          <w:rFonts w:cstheme="minorHAnsi"/>
-          <w:sz w:val="28"/>
-          <w:szCs w:val="28"/>
-        </w:rPr>
-        <w:t>We have performed the algorithm for varying values of alpha between 0 and 1 and taken the value where there is low perplexity. This gives us the trigrams with highest probability.</w:t>
+        <w:t xml:space="preserve">and </w:t>
+      </w:r>
+      <w:r>
+        <w:rPr>
+          <w:rFonts w:cstheme="minorHAnsi"/>
+          <w:sz w:val="28"/>
+          <w:szCs w:val="28"/>
+        </w:rPr>
+        <w:t>“</w:t>
+      </w:r>
+      <w:r>
+        <w:rPr>
+          <w:rFonts w:cstheme="minorHAnsi"/>
+          <w:sz w:val="28"/>
+          <w:szCs w:val="28"/>
+        </w:rPr>
+        <w:t>alpha</w:t>
+      </w:r>
+      <w:r>
+        <w:rPr>
+          <w:rFonts w:cstheme="minorHAnsi"/>
+          <w:sz w:val="28"/>
+          <w:szCs w:val="28"/>
+        </w:rPr>
+        <w:t>”</w:t>
+      </w:r>
+      <w:r>
+        <w:rPr>
+          <w:rFonts w:cstheme="minorHAnsi"/>
+          <w:sz w:val="28"/>
+          <w:szCs w:val="28"/>
+        </w:rPr>
+        <w:t xml:space="preserve"> is the discount factor which reduces the probability of high frequency trigram by a factor and distributes it to the low/no frequency trigrams.</w:t>
+      </w:r>
+    </w:p>
+    <w:p>
+      <w:pPr>
+        <w:rPr>
+          <w:rFonts w:cstheme="minorHAnsi"/>
+          <w:sz w:val="28"/>
+          <w:szCs w:val="28"/>
+        </w:rPr>
+      </w:pPr>
+      <w:r>
+        <w:rPr>
+          <w:rFonts w:cstheme="minorHAnsi"/>
+          <w:sz w:val="28"/>
+          <w:szCs w:val="28"/>
+        </w:rPr>
+        <w:t>We have assume</w:t>
+      </w:r>
+      <w:r>
+        <w:rPr>
+          <w:rFonts w:cstheme="minorHAnsi"/>
+          <w:sz w:val="28"/>
+          <w:szCs w:val="28"/>
+        </w:rPr>
+        <w:t>d</w:t>
+      </w:r>
+      <w:r>
+        <w:rPr>
+          <w:rFonts w:cstheme="minorHAnsi"/>
+          <w:sz w:val="28"/>
+          <w:szCs w:val="28"/>
+        </w:rPr>
+        <w:t xml:space="preserve"> the value of alpha a</w:t>
+      </w:r>
+      <w:r>
+        <w:rPr>
+          <w:rFonts w:cstheme="minorHAnsi"/>
+          <w:sz w:val="28"/>
+          <w:szCs w:val="28"/>
+        </w:rPr>
+        <w:t>s</w:t>
+      </w:r>
+      <w:r>
+        <w:rPr>
+          <w:rFonts w:cstheme="minorHAnsi"/>
+          <w:sz w:val="28"/>
+          <w:szCs w:val="28"/>
+        </w:rPr>
+        <w:t xml:space="preserve"> 0.4 for calculating the probabilities.</w:t>
+      </w:r>
+    </w:p>
+    <w:p>
+      <w:pPr>
+        <w:rPr>
+          <w:rFonts w:cstheme="minorHAnsi"/>
+          <w:sz w:val="28"/>
+          <w:szCs w:val="28"/>
+        </w:rPr>
+      </w:pPr>
+      <w:r>
+        <w:rPr>
+          <w:rFonts w:cstheme="minorHAnsi"/>
+          <w:sz w:val="28"/>
+          <w:szCs w:val="28"/>
+        </w:rPr>
+        <w:t xml:space="preserve">Step-5: We have split the corpus into 3 sets for validation of the language model. 80% of the training corpus is used as </w:t>
+      </w:r>
+      <w:proofErr w:type="spellStart"/>
+      <w:r>
+        <w:rPr>
+          <w:rFonts w:cstheme="minorHAnsi"/>
+          <w:sz w:val="28"/>
+          <w:szCs w:val="28"/>
+        </w:rPr>
+        <w:t>traning</w:t>
+      </w:r>
+      <w:proofErr w:type="spellEnd"/>
+      <w:r>
+        <w:rPr>
+          <w:rFonts w:cstheme="minorHAnsi"/>
+          <w:sz w:val="28"/>
+          <w:szCs w:val="28"/>
+        </w:rPr>
+        <w:t xml:space="preserve"> set, 10% of it is used as validation set, the remaining 10% is used as test set. </w:t>
       </w:r>
     </w:p>
     <w:p>
@@ -1065,41 +1254,6 @@
           <w:szCs w:val="28"/>
         </w:rPr>
         <w:lastRenderedPageBreak/>
-        <w:t xml:space="preserve">Step-5: We have split the corpus into 3 sets for validation of the language model. 80% of the training corpus is used as </w:t>
-      </w:r>
-      <w:proofErr w:type="spellStart"/>
-      <w:r>
-        <w:rPr>
-          <w:rFonts w:cstheme="minorHAnsi"/>
-          <w:sz w:val="28"/>
-          <w:szCs w:val="28"/>
-        </w:rPr>
-        <w:t>traning</w:t>
-      </w:r>
-      <w:proofErr w:type="spellEnd"/>
-      <w:r>
-        <w:rPr>
-          <w:rFonts w:cstheme="minorHAnsi"/>
-          <w:sz w:val="28"/>
-          <w:szCs w:val="28"/>
-        </w:rPr>
-        <w:t xml:space="preserve"> set, 10% of it is used as validation set, the remaining 10% is used as test set. </w:t>
-      </w:r>
-    </w:p>
-    <w:p>
-      <w:pPr>
-        <w:rPr>
-          <w:rFonts w:cstheme="minorHAnsi"/>
-          <w:sz w:val="28"/>
-          <w:szCs w:val="28"/>
-        </w:rPr>
-      </w:pPr>
-      <w:r>
-        <w:rPr>
-          <w:rFonts w:cstheme="minorHAnsi"/>
-          <w:sz w:val="28"/>
-          <w:szCs w:val="28"/>
-        </w:rPr>
         <w:t>Step-6: The output is written to a file with system parameter "</w:t>
       </w:r>
       <w:proofErr w:type="spellStart"/>
@@ -1215,8 +1369,6 @@
         </w:rPr>
         <w:tab/>
       </w:r>
-      <w:bookmarkStart w:id="0" w:name="_GoBack"/>
-      <w:bookmarkEnd w:id="0"/>
       <w:proofErr w:type="spellStart"/>
       <w:r>
         <w:rPr>
@@ -1856,10 +2008,334 @@
           <w:sz w:val="28"/>
           <w:szCs w:val="28"/>
         </w:rPr>
+        <w:t>We have implemented the same logic for the file model-</w:t>
+      </w:r>
+      <w:proofErr w:type="spellStart"/>
+      <w:proofErr w:type="gramStart"/>
+      <w:r>
+        <w:rPr>
+          <w:rFonts w:cstheme="minorHAnsi"/>
+          <w:sz w:val="28"/>
+          <w:szCs w:val="28"/>
+        </w:rPr>
+        <w:t>br.en</w:t>
+      </w:r>
+      <w:proofErr w:type="spellEnd"/>
+      <w:proofErr w:type="gramEnd"/>
+      <w:r>
+        <w:rPr>
+          <w:rFonts w:cstheme="minorHAnsi"/>
+          <w:sz w:val="28"/>
+          <w:szCs w:val="28"/>
+        </w:rPr>
+        <w:t xml:space="preserve"> and the generated output sequence is as follows:</w:t>
+      </w:r>
+    </w:p>
+    <w:p>
+      <w:pPr>
+        <w:rPr>
+          <w:rFonts w:cstheme="minorHAnsi"/>
+          <w:sz w:val="28"/>
+          <w:szCs w:val="28"/>
+        </w:rPr>
+      </w:pPr>
+      <w:r>
+        <w:rPr>
+          <w:rFonts w:cstheme="minorHAnsi"/>
+          <w:sz w:val="28"/>
+          <w:szCs w:val="28"/>
+        </w:rPr>
         <w:lastRenderedPageBreak/>
-        <w:t>We have implemented the same logic for the file model-</w:t>
-      </w:r>
-      <w:proofErr w:type="spellStart"/>
+        <w:t>##</w:t>
+      </w:r>
+      <w:proofErr w:type="spellStart"/>
+      <w:r>
+        <w:rPr>
+          <w:rFonts w:cstheme="minorHAnsi"/>
+          <w:sz w:val="28"/>
+          <w:szCs w:val="28"/>
+        </w:rPr>
+        <w:t>ing</w:t>
+      </w:r>
+      <w:proofErr w:type="spellEnd"/>
+      <w:r>
+        <w:rPr>
+          <w:rFonts w:cstheme="minorHAnsi"/>
+          <w:sz w:val="28"/>
+          <w:szCs w:val="28"/>
+        </w:rPr>
+        <w:t xml:space="preserve"> </w:t>
+      </w:r>
+      <w:proofErr w:type="spellStart"/>
+      <w:r>
+        <w:rPr>
+          <w:rFonts w:cstheme="minorHAnsi"/>
+          <w:sz w:val="28"/>
+          <w:szCs w:val="28"/>
+        </w:rPr>
+        <w:t>istake</w:t>
+      </w:r>
+      <w:proofErr w:type="spellEnd"/>
+      <w:r>
+        <w:rPr>
+          <w:rFonts w:cstheme="minorHAnsi"/>
+          <w:sz w:val="28"/>
+          <w:szCs w:val="28"/>
+        </w:rPr>
+        <w:t xml:space="preserve"> an </w:t>
+      </w:r>
+      <w:proofErr w:type="spellStart"/>
+      <w:r>
+        <w:rPr>
+          <w:rFonts w:cstheme="minorHAnsi"/>
+          <w:sz w:val="28"/>
+          <w:szCs w:val="28"/>
+        </w:rPr>
+        <w:t>thaten</w:t>
+      </w:r>
+      <w:proofErr w:type="spellEnd"/>
+      <w:r>
+        <w:rPr>
+          <w:rFonts w:cstheme="minorHAnsi"/>
+          <w:sz w:val="28"/>
+          <w:szCs w:val="28"/>
+        </w:rPr>
+        <w:t xml:space="preserve"> </w:t>
+      </w:r>
+      <w:proofErr w:type="spellStart"/>
+      <w:r>
+        <w:rPr>
+          <w:rFonts w:cstheme="minorHAnsi"/>
+          <w:sz w:val="28"/>
+          <w:szCs w:val="28"/>
+        </w:rPr>
+        <w:t>cormote</w:t>
+      </w:r>
+      <w:proofErr w:type="spellEnd"/>
+      <w:r>
+        <w:rPr>
+          <w:rFonts w:cstheme="minorHAnsi"/>
+          <w:sz w:val="28"/>
+          <w:szCs w:val="28"/>
+        </w:rPr>
+        <w:t xml:space="preserve"> </w:t>
+      </w:r>
+      <w:proofErr w:type="spellStart"/>
+      <w:r>
+        <w:rPr>
+          <w:rFonts w:cstheme="minorHAnsi"/>
+          <w:sz w:val="28"/>
+          <w:szCs w:val="28"/>
+        </w:rPr>
+        <w:t>unissity</w:t>
+      </w:r>
+      <w:proofErr w:type="spellEnd"/>
+      <w:r>
+        <w:rPr>
+          <w:rFonts w:cstheme="minorHAnsi"/>
+          <w:sz w:val="28"/>
+          <w:szCs w:val="28"/>
+        </w:rPr>
+        <w:t xml:space="preserve"> </w:t>
+      </w:r>
+      <w:proofErr w:type="spellStart"/>
+      <w:r>
+        <w:rPr>
+          <w:rFonts w:cstheme="minorHAnsi"/>
+          <w:sz w:val="28"/>
+          <w:szCs w:val="28"/>
+        </w:rPr>
+        <w:t>th</w:t>
+      </w:r>
+      <w:proofErr w:type="spellEnd"/>
+      <w:r>
+        <w:rPr>
+          <w:rFonts w:cstheme="minorHAnsi"/>
+          <w:sz w:val="28"/>
+          <w:szCs w:val="28"/>
+        </w:rPr>
+        <w:t xml:space="preserve"> mon </w:t>
+      </w:r>
+      <w:proofErr w:type="spellStart"/>
+      <w:r>
+        <w:rPr>
+          <w:rFonts w:cstheme="minorHAnsi"/>
+          <w:sz w:val="28"/>
+          <w:szCs w:val="28"/>
+        </w:rPr>
+        <w:t>outchropeas</w:t>
+      </w:r>
+      <w:proofErr w:type="spellEnd"/>
+      <w:r>
+        <w:rPr>
+          <w:rFonts w:cstheme="minorHAnsi"/>
+          <w:sz w:val="28"/>
+          <w:szCs w:val="28"/>
+        </w:rPr>
+        <w:t xml:space="preserve"> the </w:t>
+      </w:r>
+      <w:proofErr w:type="spellStart"/>
+      <w:r>
+        <w:rPr>
+          <w:rFonts w:cstheme="minorHAnsi"/>
+          <w:sz w:val="28"/>
+          <w:szCs w:val="28"/>
+        </w:rPr>
+        <w:t>thave</w:t>
+      </w:r>
+      <w:proofErr w:type="spellEnd"/>
+      <w:r>
+        <w:rPr>
+          <w:rFonts w:cstheme="minorHAnsi"/>
+          <w:sz w:val="28"/>
+          <w:szCs w:val="28"/>
+        </w:rPr>
+        <w:t xml:space="preserve"> es </w:t>
+      </w:r>
+      <w:proofErr w:type="spellStart"/>
+      <w:r>
+        <w:rPr>
+          <w:rFonts w:cstheme="minorHAnsi"/>
+          <w:sz w:val="28"/>
+          <w:szCs w:val="28"/>
+        </w:rPr>
+        <w:t>alst</w:t>
+      </w:r>
+      <w:proofErr w:type="spellEnd"/>
+      <w:r>
+        <w:rPr>
+          <w:rFonts w:cstheme="minorHAnsi"/>
+          <w:sz w:val="28"/>
+          <w:szCs w:val="28"/>
+        </w:rPr>
+        <w:t xml:space="preserve"> </w:t>
+      </w:r>
+      <w:proofErr w:type="spellStart"/>
+      <w:r>
+        <w:rPr>
+          <w:rFonts w:cstheme="minorHAnsi"/>
+          <w:sz w:val="28"/>
+          <w:szCs w:val="28"/>
+        </w:rPr>
+        <w:t>dopeen</w:t>
+      </w:r>
+      <w:proofErr w:type="spellEnd"/>
+      <w:r>
+        <w:rPr>
+          <w:rFonts w:cstheme="minorHAnsi"/>
+          <w:sz w:val="28"/>
+          <w:szCs w:val="28"/>
+        </w:rPr>
+        <w:t xml:space="preserve"> </w:t>
+      </w:r>
+      <w:proofErr w:type="spellStart"/>
+      <w:r>
+        <w:rPr>
+          <w:rFonts w:cstheme="minorHAnsi"/>
+          <w:sz w:val="28"/>
+          <w:szCs w:val="28"/>
+        </w:rPr>
+        <w:t>haspet</w:t>
+      </w:r>
+      <w:proofErr w:type="spellEnd"/>
+      <w:r>
+        <w:rPr>
+          <w:rFonts w:cstheme="minorHAnsi"/>
+          <w:sz w:val="28"/>
+          <w:szCs w:val="28"/>
+        </w:rPr>
+        <w:t xml:space="preserve">. 00000.0 </w:t>
+      </w:r>
+      <w:proofErr w:type="spellStart"/>
+      <w:r>
+        <w:rPr>
+          <w:rFonts w:cstheme="minorHAnsi"/>
+          <w:sz w:val="28"/>
+          <w:szCs w:val="28"/>
+        </w:rPr>
+        <w:t>zoregiondes</w:t>
+      </w:r>
+      <w:proofErr w:type="spellEnd"/>
+      <w:r>
+        <w:rPr>
+          <w:rFonts w:cstheme="minorHAnsi"/>
+          <w:sz w:val="28"/>
+          <w:szCs w:val="28"/>
+        </w:rPr>
+        <w:t xml:space="preserve"> oust as. 00c </w:t>
+      </w:r>
+      <w:proofErr w:type="spellStart"/>
+      <w:r>
+        <w:rPr>
+          <w:rFonts w:cstheme="minorHAnsi"/>
+          <w:sz w:val="28"/>
+          <w:szCs w:val="28"/>
+        </w:rPr>
+        <w:t>reeneente</w:t>
+      </w:r>
+      <w:proofErr w:type="spellEnd"/>
+      <w:r>
+        <w:rPr>
+          <w:rFonts w:cstheme="minorHAnsi"/>
+          <w:sz w:val="28"/>
+          <w:szCs w:val="28"/>
+        </w:rPr>
+        <w:t xml:space="preserve"> re prove </w:t>
+      </w:r>
+      <w:proofErr w:type="spellStart"/>
+      <w:r>
+        <w:rPr>
+          <w:rFonts w:cstheme="minorHAnsi"/>
+          <w:sz w:val="28"/>
+          <w:szCs w:val="28"/>
+        </w:rPr>
+        <w:t>loposay</w:t>
+      </w:r>
+      <w:proofErr w:type="spellEnd"/>
+      <w:r>
+        <w:rPr>
+          <w:rFonts w:cstheme="minorHAnsi"/>
+          <w:sz w:val="28"/>
+          <w:szCs w:val="28"/>
+        </w:rPr>
+        <w:t xml:space="preserve"> to </w:t>
+      </w:r>
+      <w:proofErr w:type="spellStart"/>
+      <w:r>
+        <w:rPr>
+          <w:rFonts w:cstheme="minorHAnsi"/>
+          <w:sz w:val="28"/>
+          <w:szCs w:val="28"/>
+        </w:rPr>
+        <w:t>briont</w:t>
+      </w:r>
+      <w:proofErr w:type="spellEnd"/>
+      <w:r>
+        <w:rPr>
+          <w:rFonts w:cstheme="minorHAnsi"/>
+          <w:sz w:val="28"/>
+          <w:szCs w:val="28"/>
+        </w:rPr>
+        <w:t xml:space="preserve"> self </w:t>
+      </w:r>
+      <w:proofErr w:type="spellStart"/>
+      <w:r>
+        <w:rPr>
+          <w:rFonts w:cstheme="minorHAnsi"/>
+          <w:sz w:val="28"/>
+          <w:szCs w:val="28"/>
+        </w:rPr>
+        <w:t>thissaferes</w:t>
+      </w:r>
+      <w:proofErr w:type="spellEnd"/>
+      <w:r>
+        <w:rPr>
+          <w:rFonts w:cstheme="minorHAnsi"/>
+          <w:sz w:val="28"/>
+          <w:szCs w:val="28"/>
+        </w:rPr>
+        <w:t xml:space="preserve">. </w:t>
+      </w:r>
       <w:proofErr w:type="gramStart"/>
       <w:r>
         <w:rPr>
@@ -1867,9 +2343,8 @@
           <w:sz w:val="28"/>
           <w:szCs w:val="28"/>
         </w:rPr>
-        <w:t>br.en</w:t>
-      </w:r>
-      <w:proofErr w:type="spellEnd"/>
+        <w:t>0000000  of</w:t>
+      </w:r>
       <w:proofErr w:type="gramEnd"/>
       <w:r>
         <w:rPr>
@@ -1877,33 +2352,16 @@
           <w:sz w:val="28"/>
           <w:szCs w:val="28"/>
         </w:rPr>
-        <w:t xml:space="preserve"> and the generated output sequence is as follows:</w:t>
-      </w:r>
-    </w:p>
-    <w:p>
-      <w:pPr>
-        <w:rPr>
-          <w:rFonts w:cstheme="minorHAnsi"/>
-          <w:sz w:val="28"/>
-          <w:szCs w:val="28"/>
-        </w:rPr>
-      </w:pPr>
-      <w:r>
-        <w:rPr>
-          <w:rFonts w:cstheme="minorHAnsi"/>
-          <w:sz w:val="28"/>
-          <w:szCs w:val="28"/>
-        </w:rPr>
-        <w:t>##</w:t>
-      </w:r>
-      <w:proofErr w:type="spellStart"/>
-      <w:r>
-        <w:rPr>
-          <w:rFonts w:cstheme="minorHAnsi"/>
-          <w:sz w:val="28"/>
-          <w:szCs w:val="28"/>
-        </w:rPr>
-        <w:t>ing</w:t>
+        <w:t xml:space="preserve"> the </w:t>
+      </w:r>
+      <w:proofErr w:type="spellStart"/>
+      <w:r>
+        <w:rPr>
+          <w:rFonts w:cstheme="minorHAnsi"/>
+          <w:sz w:val="28"/>
+          <w:szCs w:val="28"/>
+        </w:rPr>
+        <w:t>commin</w:t>
       </w:r>
       <w:proofErr w:type="spellEnd"/>
       <w:r>
@@ -1921,25 +2379,43 @@
           <w:sz w:val="28"/>
           <w:szCs w:val="28"/>
         </w:rPr>
-        <w:t>istake</w:t>
-      </w:r>
-      <w:proofErr w:type="spellEnd"/>
-      <w:r>
-        <w:rPr>
-          <w:rFonts w:cstheme="minorHAnsi"/>
-          <w:sz w:val="28"/>
-          <w:szCs w:val="28"/>
-        </w:rPr>
-        <w:t xml:space="preserve"> an </w:t>
-      </w:r>
-      <w:proofErr w:type="spellStart"/>
-      <w:r>
-        <w:rPr>
-          <w:rFonts w:cstheme="minorHAnsi"/>
-          <w:sz w:val="28"/>
-          <w:szCs w:val="28"/>
-        </w:rPr>
-        <w:t>thaten</w:t>
+        <w:t>whe</w:t>
+      </w:r>
+      <w:proofErr w:type="spellEnd"/>
+      <w:r>
+        <w:rPr>
+          <w:rFonts w:cstheme="minorHAnsi"/>
+          <w:sz w:val="28"/>
+          <w:szCs w:val="28"/>
+        </w:rPr>
+        <w:t xml:space="preserve"> se </w:t>
+      </w:r>
+      <w:proofErr w:type="spellStart"/>
+      <w:r>
+        <w:rPr>
+          <w:rFonts w:cstheme="minorHAnsi"/>
+          <w:sz w:val="28"/>
+          <w:szCs w:val="28"/>
+        </w:rPr>
+        <w:t>funerm</w:t>
+      </w:r>
+      <w:proofErr w:type="spellEnd"/>
+      <w:r>
+        <w:rPr>
+          <w:rFonts w:cstheme="minorHAnsi"/>
+          <w:sz w:val="28"/>
+          <w:szCs w:val="28"/>
+        </w:rPr>
+        <w:t xml:space="preserve">. 00 and act </w:t>
+      </w:r>
+      <w:proofErr w:type="spellStart"/>
+      <w:r>
+        <w:rPr>
+          <w:rFonts w:cstheme="minorHAnsi"/>
+          <w:sz w:val="28"/>
+          <w:szCs w:val="28"/>
+        </w:rPr>
+        <w:t>eforstationspo</w:t>
       </w:r>
       <w:proofErr w:type="spellEnd"/>
       <w:r>
@@ -1957,7 +2433,7 @@
           <w:sz w:val="28"/>
           <w:szCs w:val="28"/>
         </w:rPr>
-        <w:t>cormote</w:t>
+        <w:t>cauesion</w:t>
       </w:r>
       <w:proofErr w:type="spellEnd"/>
       <w:r>
@@ -1975,7 +2451,25 @@
           <w:sz w:val="28"/>
           <w:szCs w:val="28"/>
         </w:rPr>
-        <w:t>unissity</w:t>
+        <w:t>inlissin</w:t>
+      </w:r>
+      <w:proofErr w:type="spellEnd"/>
+      <w:r>
+        <w:rPr>
+          <w:rFonts w:cstheme="minorHAnsi"/>
+          <w:sz w:val="28"/>
+          <w:szCs w:val="28"/>
+        </w:rPr>
+        <w:t xml:space="preserve"> of the of </w:t>
+      </w:r>
+      <w:proofErr w:type="spellStart"/>
+      <w:r>
+        <w:rPr>
+          <w:rFonts w:cstheme="minorHAnsi"/>
+          <w:sz w:val="28"/>
+          <w:szCs w:val="28"/>
+        </w:rPr>
+        <w:t>requitions</w:t>
       </w:r>
       <w:proofErr w:type="spellEnd"/>
       <w:r>
@@ -1993,61 +2487,7 @@
           <w:sz w:val="28"/>
           <w:szCs w:val="28"/>
         </w:rPr>
-        <w:t>th</w:t>
-      </w:r>
-      <w:proofErr w:type="spellEnd"/>
-      <w:r>
-        <w:rPr>
-          <w:rFonts w:cstheme="minorHAnsi"/>
-          <w:sz w:val="28"/>
-          <w:szCs w:val="28"/>
-        </w:rPr>
-        <w:t xml:space="preserve"> mon </w:t>
-      </w:r>
-      <w:proofErr w:type="spellStart"/>
-      <w:r>
-        <w:rPr>
-          <w:rFonts w:cstheme="minorHAnsi"/>
-          <w:sz w:val="28"/>
-          <w:szCs w:val="28"/>
-        </w:rPr>
-        <w:t>outchropeas</w:t>
-      </w:r>
-      <w:proofErr w:type="spellEnd"/>
-      <w:r>
-        <w:rPr>
-          <w:rFonts w:cstheme="minorHAnsi"/>
-          <w:sz w:val="28"/>
-          <w:szCs w:val="28"/>
-        </w:rPr>
-        <w:t xml:space="preserve"> the </w:t>
-      </w:r>
-      <w:proofErr w:type="spellStart"/>
-      <w:r>
-        <w:rPr>
-          <w:rFonts w:cstheme="minorHAnsi"/>
-          <w:sz w:val="28"/>
-          <w:szCs w:val="28"/>
-        </w:rPr>
-        <w:t>thave</w:t>
-      </w:r>
-      <w:proofErr w:type="spellEnd"/>
-      <w:r>
-        <w:rPr>
-          <w:rFonts w:cstheme="minorHAnsi"/>
-          <w:sz w:val="28"/>
-          <w:szCs w:val="28"/>
-        </w:rPr>
-        <w:t xml:space="preserve"> es </w:t>
-      </w:r>
-      <w:proofErr w:type="spellStart"/>
-      <w:r>
-        <w:rPr>
-          <w:rFonts w:cstheme="minorHAnsi"/>
-          <w:sz w:val="28"/>
-          <w:szCs w:val="28"/>
-        </w:rPr>
-        <w:t>alst</w:t>
+        <w:t>amemen</w:t>
       </w:r>
       <w:proofErr w:type="spellEnd"/>
       <w:r>
@@ -2065,7 +2505,7 @@
           <w:sz w:val="28"/>
           <w:szCs w:val="28"/>
         </w:rPr>
-        <w:t>dopeen</w:t>
+        <w:t>preare</w:t>
       </w:r>
       <w:proofErr w:type="spellEnd"/>
       <w:r>
@@ -2083,106 +2523,42 @@
           <w:sz w:val="28"/>
           <w:szCs w:val="28"/>
         </w:rPr>
-        <w:t>haspet</w:t>
-      </w:r>
-      <w:proofErr w:type="spellEnd"/>
-      <w:r>
-        <w:rPr>
-          <w:rFonts w:cstheme="minorHAnsi"/>
-          <w:sz w:val="28"/>
-          <w:szCs w:val="28"/>
-        </w:rPr>
-        <w:t xml:space="preserve">. 00000.0 </w:t>
-      </w:r>
-      <w:proofErr w:type="spellStart"/>
-      <w:r>
-        <w:rPr>
-          <w:rFonts w:cstheme="minorHAnsi"/>
-          <w:sz w:val="28"/>
-          <w:szCs w:val="28"/>
-        </w:rPr>
-        <w:t>zoregiondes</w:t>
-      </w:r>
-      <w:proofErr w:type="spellEnd"/>
-      <w:r>
-        <w:rPr>
-          <w:rFonts w:cstheme="minorHAnsi"/>
-          <w:sz w:val="28"/>
-          <w:szCs w:val="28"/>
-        </w:rPr>
-        <w:t xml:space="preserve"> oust as. 00c </w:t>
-      </w:r>
-      <w:proofErr w:type="spellStart"/>
-      <w:r>
-        <w:rPr>
-          <w:rFonts w:cstheme="minorHAnsi"/>
-          <w:sz w:val="28"/>
-          <w:szCs w:val="28"/>
-        </w:rPr>
-        <w:t>reeneente</w:t>
-      </w:r>
-      <w:proofErr w:type="spellEnd"/>
-      <w:r>
-        <w:rPr>
-          <w:rFonts w:cstheme="minorHAnsi"/>
-          <w:sz w:val="28"/>
-          <w:szCs w:val="28"/>
-        </w:rPr>
-        <w:t xml:space="preserve"> re prove </w:t>
-      </w:r>
-      <w:proofErr w:type="spellStart"/>
-      <w:r>
-        <w:rPr>
-          <w:rFonts w:cstheme="minorHAnsi"/>
-          <w:sz w:val="28"/>
-          <w:szCs w:val="28"/>
-        </w:rPr>
-        <w:t>loposay</w:t>
-      </w:r>
-      <w:proofErr w:type="spellEnd"/>
-      <w:r>
-        <w:rPr>
-          <w:rFonts w:cstheme="minorHAnsi"/>
-          <w:sz w:val="28"/>
-          <w:szCs w:val="28"/>
-        </w:rPr>
-        <w:t xml:space="preserve"> to </w:t>
-      </w:r>
-      <w:proofErr w:type="spellStart"/>
-      <w:r>
-        <w:rPr>
-          <w:rFonts w:cstheme="minorHAnsi"/>
-          <w:sz w:val="28"/>
-          <w:szCs w:val="28"/>
-        </w:rPr>
-        <w:t>briont</w:t>
-      </w:r>
-      <w:proofErr w:type="spellEnd"/>
-      <w:r>
-        <w:rPr>
-          <w:rFonts w:cstheme="minorHAnsi"/>
-          <w:sz w:val="28"/>
-          <w:szCs w:val="28"/>
-        </w:rPr>
-        <w:t xml:space="preserve"> self </w:t>
-      </w:r>
-      <w:proofErr w:type="spellStart"/>
-      <w:r>
-        <w:rPr>
-          <w:rFonts w:cstheme="minorHAnsi"/>
-          <w:sz w:val="28"/>
-          <w:szCs w:val="28"/>
-        </w:rPr>
-        <w:t>thissaferes</w:t>
-      </w:r>
-      <w:proofErr w:type="spellEnd"/>
-      <w:r>
-        <w:rPr>
-          <w:rFonts w:cstheme="minorHAnsi"/>
-          <w:sz w:val="28"/>
-          <w:szCs w:val="28"/>
-        </w:rPr>
-        <w:t xml:space="preserve">. </w:t>
+        <w:t>ti</w:t>
+      </w:r>
+      <w:proofErr w:type="spellEnd"/>
+      <w:r>
+        <w:rPr>
+          <w:rFonts w:cstheme="minorHAnsi"/>
+          <w:sz w:val="28"/>
+          <w:szCs w:val="28"/>
+        </w:rPr>
+        <w:t>#</w:t>
+      </w:r>
+    </w:p>
+    <w:p>
+      <w:pPr>
+        <w:rPr>
+          <w:rFonts w:cstheme="minorHAnsi"/>
+          <w:sz w:val="28"/>
+          <w:szCs w:val="28"/>
+        </w:rPr>
+      </w:pPr>
+    </w:p>
+    <w:p>
+      <w:pPr>
+        <w:rPr>
+          <w:rFonts w:cstheme="minorHAnsi"/>
+          <w:sz w:val="28"/>
+          <w:szCs w:val="28"/>
+        </w:rPr>
+      </w:pPr>
+      <w:r>
+        <w:rPr>
+          <w:rFonts w:cstheme="minorHAnsi"/>
+          <w:sz w:val="28"/>
+          <w:szCs w:val="28"/>
+        </w:rPr>
+        <w:t>The sequence generated from the model file has a proper start with ## and end with #. With the 30 characters [a-z</w:t>
       </w:r>
       <w:proofErr w:type="gramStart"/>
       <w:r>
@@ -2191,7 +2567,7 @@
           <w:sz w:val="28"/>
           <w:szCs w:val="28"/>
         </w:rPr>
-        <w:t>0000000  of</w:t>
+        <w:t>0.#</w:t>
       </w:r>
       <w:proofErr w:type="gramEnd"/>
       <w:r>
@@ -2200,18 +2576,52 @@
           <w:sz w:val="28"/>
           <w:szCs w:val="28"/>
         </w:rPr>
-        <w:t xml:space="preserve"> the </w:t>
-      </w:r>
-      <w:proofErr w:type="spellStart"/>
-      <w:r>
-        <w:rPr>
-          <w:rFonts w:cstheme="minorHAnsi"/>
-          <w:sz w:val="28"/>
-          <w:szCs w:val="28"/>
-        </w:rPr>
-        <w:t>commin</w:t>
-      </w:r>
-      <w:proofErr w:type="spellEnd"/>
+        <w:t xml:space="preserve"> ] that are used in the model file, it contains 98% of the possible trigram combinations. </w:t>
+      </w:r>
+      <w:proofErr w:type="gramStart"/>
+      <w:r>
+        <w:rPr>
+          <w:rFonts w:cstheme="minorHAnsi"/>
+          <w:sz w:val="28"/>
+          <w:szCs w:val="28"/>
+        </w:rPr>
+        <w:t>So</w:t>
+      </w:r>
+      <w:proofErr w:type="gramEnd"/>
+      <w:r>
+        <w:rPr>
+          <w:rFonts w:cstheme="minorHAnsi"/>
+          <w:sz w:val="28"/>
+          <w:szCs w:val="28"/>
+        </w:rPr>
+        <w:t xml:space="preserve"> it provides better language due to the availability of data. </w:t>
+      </w:r>
+    </w:p>
+    <w:p>
+      <w:pPr>
+        <w:rPr>
+          <w:rFonts w:cstheme="minorHAnsi"/>
+          <w:sz w:val="28"/>
+          <w:szCs w:val="28"/>
+        </w:rPr>
+      </w:pPr>
+    </w:p>
+    <w:p>
+      <w:pPr>
+        <w:rPr>
+          <w:rFonts w:cstheme="minorHAnsi"/>
+          <w:sz w:val="28"/>
+          <w:szCs w:val="28"/>
+        </w:rPr>
+      </w:pPr>
+      <w:r>
+        <w:rPr>
+          <w:rFonts w:cstheme="minorHAnsi"/>
+          <w:sz w:val="28"/>
+          <w:szCs w:val="28"/>
+        </w:rPr>
+        <w:t>5)</w:t>
+      </w:r>
       <w:r>
         <w:rPr>
           <w:rFonts w:cstheme="minorHAnsi"/>
@@ -2220,299 +2630,482 @@
         </w:rPr>
         <w:t xml:space="preserve"> </w:t>
       </w:r>
-      <w:proofErr w:type="spellStart"/>
-      <w:r>
-        <w:rPr>
-          <w:rFonts w:cstheme="minorHAnsi"/>
-          <w:sz w:val="28"/>
-          <w:szCs w:val="28"/>
-        </w:rPr>
-        <w:t>whe</w:t>
-      </w:r>
-      <w:proofErr w:type="spellEnd"/>
-      <w:r>
-        <w:rPr>
-          <w:rFonts w:cstheme="minorHAnsi"/>
-          <w:sz w:val="28"/>
-          <w:szCs w:val="28"/>
-        </w:rPr>
-        <w:t xml:space="preserve"> se </w:t>
-      </w:r>
-      <w:proofErr w:type="spellStart"/>
-      <w:r>
-        <w:rPr>
-          <w:rFonts w:cstheme="minorHAnsi"/>
-          <w:sz w:val="28"/>
-          <w:szCs w:val="28"/>
-        </w:rPr>
-        <w:t>funerm</w:t>
-      </w:r>
-      <w:proofErr w:type="spellEnd"/>
-      <w:r>
-        <w:rPr>
-          <w:rFonts w:cstheme="minorHAnsi"/>
-          <w:sz w:val="28"/>
-          <w:szCs w:val="28"/>
-        </w:rPr>
-        <w:t xml:space="preserve">. 00 and act </w:t>
-      </w:r>
-      <w:proofErr w:type="spellStart"/>
-      <w:r>
-        <w:rPr>
-          <w:rFonts w:cstheme="minorHAnsi"/>
-          <w:sz w:val="28"/>
-          <w:szCs w:val="28"/>
-        </w:rPr>
-        <w:t>eforstationspo</w:t>
-      </w:r>
-      <w:proofErr w:type="spellEnd"/>
-      <w:r>
-        <w:rPr>
-          <w:rFonts w:cstheme="minorHAnsi"/>
-          <w:sz w:val="28"/>
-          <w:szCs w:val="28"/>
-        </w:rPr>
-        <w:t xml:space="preserve"> </w:t>
-      </w:r>
-      <w:proofErr w:type="spellStart"/>
-      <w:r>
-        <w:rPr>
-          <w:rFonts w:cstheme="minorHAnsi"/>
-          <w:sz w:val="28"/>
-          <w:szCs w:val="28"/>
-        </w:rPr>
-        <w:t>cauesion</w:t>
-      </w:r>
-      <w:proofErr w:type="spellEnd"/>
-      <w:r>
-        <w:rPr>
-          <w:rFonts w:cstheme="minorHAnsi"/>
-          <w:sz w:val="28"/>
-          <w:szCs w:val="28"/>
-        </w:rPr>
-        <w:t xml:space="preserve"> </w:t>
-      </w:r>
-      <w:proofErr w:type="spellStart"/>
-      <w:r>
-        <w:rPr>
-          <w:rFonts w:cstheme="minorHAnsi"/>
-          <w:sz w:val="28"/>
-          <w:szCs w:val="28"/>
-        </w:rPr>
-        <w:t>inlissin</w:t>
-      </w:r>
-      <w:proofErr w:type="spellEnd"/>
-      <w:r>
-        <w:rPr>
-          <w:rFonts w:cstheme="minorHAnsi"/>
-          <w:sz w:val="28"/>
-          <w:szCs w:val="28"/>
-        </w:rPr>
-        <w:t xml:space="preserve"> of the of </w:t>
-      </w:r>
-      <w:proofErr w:type="spellStart"/>
-      <w:r>
-        <w:rPr>
-          <w:rFonts w:cstheme="minorHAnsi"/>
-          <w:sz w:val="28"/>
-          <w:szCs w:val="28"/>
-        </w:rPr>
-        <w:t>requitions</w:t>
-      </w:r>
-      <w:proofErr w:type="spellEnd"/>
-      <w:r>
-        <w:rPr>
-          <w:rFonts w:cstheme="minorHAnsi"/>
-          <w:sz w:val="28"/>
-          <w:szCs w:val="28"/>
-        </w:rPr>
-        <w:t xml:space="preserve"> </w:t>
-      </w:r>
-      <w:proofErr w:type="spellStart"/>
-      <w:r>
-        <w:rPr>
-          <w:rFonts w:cstheme="minorHAnsi"/>
-          <w:sz w:val="28"/>
-          <w:szCs w:val="28"/>
-        </w:rPr>
-        <w:t>amemen</w:t>
-      </w:r>
-      <w:proofErr w:type="spellEnd"/>
-      <w:r>
-        <w:rPr>
-          <w:rFonts w:cstheme="minorHAnsi"/>
-          <w:sz w:val="28"/>
-          <w:szCs w:val="28"/>
-        </w:rPr>
-        <w:t xml:space="preserve"> </w:t>
-      </w:r>
-      <w:proofErr w:type="spellStart"/>
-      <w:r>
-        <w:rPr>
-          <w:rFonts w:cstheme="minorHAnsi"/>
-          <w:sz w:val="28"/>
-          <w:szCs w:val="28"/>
-        </w:rPr>
-        <w:t>preare</w:t>
-      </w:r>
-      <w:proofErr w:type="spellEnd"/>
-      <w:r>
-        <w:rPr>
-          <w:rFonts w:cstheme="minorHAnsi"/>
-          <w:sz w:val="28"/>
-          <w:szCs w:val="28"/>
-        </w:rPr>
-        <w:t xml:space="preserve"> </w:t>
-      </w:r>
-      <w:proofErr w:type="spellStart"/>
-      <w:r>
-        <w:rPr>
-          <w:rFonts w:cstheme="minorHAnsi"/>
-          <w:sz w:val="28"/>
-          <w:szCs w:val="28"/>
-        </w:rPr>
-        <w:t>ti</w:t>
-      </w:r>
-      <w:proofErr w:type="spellEnd"/>
-      <w:r>
-        <w:rPr>
-          <w:rFonts w:cstheme="minorHAnsi"/>
-          <w:sz w:val="28"/>
-          <w:szCs w:val="28"/>
-        </w:rPr>
-        <w:t>#</w:t>
-      </w:r>
-    </w:p>
-    <w:p>
-      <w:pPr>
-        <w:rPr>
-          <w:rFonts w:cstheme="minorHAnsi"/>
-          <w:sz w:val="28"/>
-          <w:szCs w:val="28"/>
-        </w:rPr>
-      </w:pPr>
-    </w:p>
-    <w:p>
-      <w:pPr>
-        <w:rPr>
-          <w:rFonts w:cstheme="minorHAnsi"/>
-          <w:sz w:val="28"/>
-          <w:szCs w:val="28"/>
-        </w:rPr>
-      </w:pPr>
-      <w:r>
-        <w:rPr>
-          <w:rFonts w:cstheme="minorHAnsi"/>
-          <w:sz w:val="28"/>
-          <w:szCs w:val="28"/>
-        </w:rPr>
-        <w:t>The sequence generated from the model file has a proper start with ## and end with #. With the 30 characters [a-z</w:t>
+      <w:r>
+        <w:rPr>
+          <w:rFonts w:cstheme="minorHAnsi"/>
+          <w:sz w:val="28"/>
+          <w:szCs w:val="28"/>
+        </w:rPr>
+        <w:t xml:space="preserve">We have observed that the perplexity </w:t>
+      </w:r>
+      <w:r>
+        <w:rPr>
+          <w:rFonts w:cstheme="minorHAnsi"/>
+          <w:sz w:val="28"/>
+          <w:szCs w:val="28"/>
+        </w:rPr>
+        <w:t xml:space="preserve">calculated for test file with the 3 language models generated as per training data is as follows: </w:t>
+      </w:r>
+    </w:p>
+    <w:p>
+      <w:pPr>
+        <w:rPr>
+          <w:rFonts w:cstheme="minorHAnsi"/>
+          <w:sz w:val="28"/>
+          <w:szCs w:val="28"/>
+        </w:rPr>
+      </w:pPr>
+      <w:r>
+        <w:rPr>
+          <w:rFonts w:cstheme="minorHAnsi"/>
+          <w:sz w:val="28"/>
+          <w:szCs w:val="28"/>
+        </w:rPr>
+        <w:t>Perplexity of test file given:</w:t>
+      </w:r>
+    </w:p>
+    <w:p>
+      <w:pPr>
+        <w:rPr>
+          <w:rFonts w:cstheme="minorHAnsi"/>
+          <w:sz w:val="28"/>
+          <w:szCs w:val="28"/>
+        </w:rPr>
+      </w:pPr>
+      <w:r>
+        <w:rPr>
+          <w:rFonts w:cstheme="minorHAnsi"/>
+          <w:sz w:val="28"/>
+          <w:szCs w:val="28"/>
+        </w:rPr>
+        <w:t xml:space="preserve">English language model: </w:t>
+      </w:r>
+      <w:r>
+        <w:rPr>
+          <w:rFonts w:cstheme="minorHAnsi"/>
+          <w:sz w:val="28"/>
+          <w:szCs w:val="28"/>
+        </w:rPr>
+        <w:t>9.361087775314987</w:t>
+      </w:r>
+    </w:p>
+    <w:p>
+      <w:pPr>
+        <w:rPr>
+          <w:rFonts w:cstheme="minorHAnsi"/>
+          <w:sz w:val="28"/>
+          <w:szCs w:val="28"/>
+        </w:rPr>
+      </w:pPr>
+      <w:r>
+        <w:rPr>
+          <w:rFonts w:cstheme="minorHAnsi"/>
+          <w:sz w:val="28"/>
+          <w:szCs w:val="28"/>
+        </w:rPr>
+        <w:t xml:space="preserve">Spanish language model: </w:t>
+      </w:r>
+      <w:r>
+        <w:rPr>
+          <w:rFonts w:cstheme="minorHAnsi"/>
+          <w:sz w:val="28"/>
+          <w:szCs w:val="28"/>
+        </w:rPr>
+        <w:t>25.49567901945792</w:t>
+      </w:r>
+    </w:p>
+    <w:p>
+      <w:pPr>
+        <w:rPr>
+          <w:rFonts w:cstheme="minorHAnsi"/>
+          <w:sz w:val="28"/>
+          <w:szCs w:val="28"/>
+        </w:rPr>
+      </w:pPr>
+      <w:r>
+        <w:rPr>
+          <w:rFonts w:cstheme="minorHAnsi"/>
+          <w:sz w:val="28"/>
+          <w:szCs w:val="28"/>
+        </w:rPr>
+        <w:t xml:space="preserve">German language model: </w:t>
+      </w:r>
+      <w:r>
+        <w:rPr>
+          <w:rFonts w:cstheme="minorHAnsi"/>
+          <w:sz w:val="28"/>
+          <w:szCs w:val="28"/>
+        </w:rPr>
+        <w:t>25.90632067379816</w:t>
+      </w:r>
+    </w:p>
+    <w:p>
+      <w:pPr>
+        <w:rPr>
+          <w:rFonts w:cstheme="minorHAnsi"/>
+          <w:sz w:val="28"/>
+          <w:szCs w:val="28"/>
+        </w:rPr>
+      </w:pPr>
+      <w:r>
+        <w:rPr>
+          <w:rFonts w:cstheme="minorHAnsi"/>
+          <w:sz w:val="28"/>
+          <w:szCs w:val="28"/>
+        </w:rPr>
+        <w:t>The perplexity of the test file with English language model is lower when compared to Spanish and German. So</w:t>
+      </w:r>
+      <w:r>
+        <w:rPr>
+          <w:rFonts w:cstheme="minorHAnsi"/>
+          <w:sz w:val="28"/>
+          <w:szCs w:val="28"/>
+        </w:rPr>
+        <w:t>,</w:t>
+      </w:r>
+      <w:r>
+        <w:rPr>
+          <w:rFonts w:cstheme="minorHAnsi"/>
+          <w:sz w:val="28"/>
+          <w:szCs w:val="28"/>
+        </w:rPr>
+        <w:t xml:space="preserve"> we can safely assume that the test file provided is in English language because of the higher probability compared to the other two language models.</w:t>
+      </w:r>
+    </w:p>
+    <w:p>
+      <w:pPr>
+        <w:rPr>
+          <w:rFonts w:cstheme="minorHAnsi"/>
+          <w:sz w:val="28"/>
+          <w:szCs w:val="28"/>
+        </w:rPr>
+      </w:pPr>
+      <w:r>
+        <w:rPr>
+          <w:rFonts w:cstheme="minorHAnsi"/>
+          <w:sz w:val="28"/>
+          <w:szCs w:val="28"/>
+        </w:rPr>
+        <w:t xml:space="preserve">If the language model is checked for any other test file, we can compare the perplexity of the test files with the language model generated from training data for 3 languages and we can conclude the language of the file where there is lower perplexity. </w:t>
+      </w:r>
+    </w:p>
+    <w:p>
+      <w:pPr>
+        <w:rPr>
+          <w:rFonts w:cstheme="minorHAnsi"/>
+          <w:sz w:val="28"/>
+          <w:szCs w:val="28"/>
+        </w:rPr>
+      </w:pPr>
+      <w:r>
+        <w:rPr>
+          <w:rFonts w:cstheme="minorHAnsi"/>
+          <w:sz w:val="28"/>
+          <w:szCs w:val="28"/>
+        </w:rPr>
+        <w:t>While this is often not the case</w:t>
+      </w:r>
+      <w:r>
+        <w:rPr>
+          <w:rFonts w:cstheme="minorHAnsi"/>
+          <w:sz w:val="28"/>
+          <w:szCs w:val="28"/>
+        </w:rPr>
+        <w:t>,</w:t>
+      </w:r>
+      <w:r>
+        <w:rPr>
+          <w:rFonts w:cstheme="minorHAnsi"/>
+          <w:sz w:val="28"/>
+          <w:szCs w:val="28"/>
+        </w:rPr>
+        <w:t xml:space="preserve"> as we created a sample file in English and calculated the perplexities with all the 3 language models and observed that the perplexity lies in the same limits.</w:t>
+      </w:r>
+      <w:r>
+        <w:rPr>
+          <w:rFonts w:cstheme="minorHAnsi"/>
+          <w:sz w:val="28"/>
+          <w:szCs w:val="28"/>
+        </w:rPr>
+        <w:t xml:space="preserve"> Though the file is more likely to be in English language due to the lower perplexity, but when there are common words between the language</w:t>
+      </w:r>
+      <w:r>
+        <w:rPr>
+          <w:rFonts w:cstheme="minorHAnsi"/>
+          <w:sz w:val="28"/>
+          <w:szCs w:val="28"/>
+        </w:rPr>
+        <w:t xml:space="preserve"> models </w:t>
+      </w:r>
+      <w:r>
+        <w:rPr>
+          <w:rFonts w:cstheme="minorHAnsi"/>
+          <w:sz w:val="28"/>
+          <w:szCs w:val="28"/>
+        </w:rPr>
+        <w:t>then it becomes difficult to assume.</w:t>
+      </w:r>
+    </w:p>
+    <w:p>
+      <w:pPr>
+        <w:rPr>
+          <w:rFonts w:cstheme="minorHAnsi"/>
+          <w:sz w:val="28"/>
+          <w:szCs w:val="28"/>
+        </w:rPr>
+      </w:pPr>
+    </w:p>
+    <w:p>
+      <w:pPr>
+        <w:rPr>
+          <w:rFonts w:cstheme="minorHAnsi"/>
+          <w:sz w:val="28"/>
+          <w:szCs w:val="28"/>
+        </w:rPr>
+      </w:pPr>
+      <w:r>
+        <w:rPr>
+          <w:rFonts w:cstheme="minorHAnsi"/>
+          <w:sz w:val="28"/>
+          <w:szCs w:val="28"/>
+        </w:rPr>
+        <w:lastRenderedPageBreak/>
+        <w:t>Test file used:</w:t>
+      </w:r>
+    </w:p>
+    <w:p>
+      <w:pPr>
+        <w:rPr>
+          <w:rFonts w:cstheme="minorHAnsi"/>
+          <w:i/>
+          <w:sz w:val="28"/>
+          <w:szCs w:val="28"/>
+        </w:rPr>
+      </w:pPr>
+      <w:r>
+        <w:rPr>
+          <w:rFonts w:cstheme="minorHAnsi"/>
+          <w:i/>
+          <w:sz w:val="28"/>
+          <w:szCs w:val="28"/>
+        </w:rPr>
+        <w:t>“</w:t>
+      </w:r>
+      <w:r>
+        <w:rPr>
+          <w:rFonts w:cstheme="minorHAnsi"/>
+          <w:i/>
+          <w:sz w:val="28"/>
+          <w:szCs w:val="28"/>
+        </w:rPr>
+        <w:t>A great way to learn Spanish vocabulary is by reading texts, stories or articles that are completely in the language. That is why we have written are own short reading passages in Spanish about different topics.</w:t>
+      </w:r>
+    </w:p>
+    <w:p>
+      <w:pPr>
+        <w:rPr>
+          <w:rFonts w:cstheme="minorHAnsi"/>
+          <w:i/>
+          <w:sz w:val="28"/>
+          <w:szCs w:val="28"/>
+        </w:rPr>
+      </w:pPr>
+    </w:p>
+    <w:p>
+      <w:pPr>
+        <w:rPr>
+          <w:rFonts w:cstheme="minorHAnsi"/>
+          <w:i/>
+          <w:sz w:val="28"/>
+          <w:szCs w:val="28"/>
+        </w:rPr>
+      </w:pPr>
+      <w:r>
+        <w:rPr>
+          <w:rFonts w:cstheme="minorHAnsi"/>
+          <w:i/>
+          <w:sz w:val="28"/>
+          <w:szCs w:val="28"/>
+        </w:rPr>
+        <w:t xml:space="preserve">Remember not to worry about trying to understand </w:t>
       </w:r>
       <w:proofErr w:type="gramStart"/>
       <w:r>
         <w:rPr>
           <w:rFonts w:cstheme="minorHAnsi"/>
-          <w:sz w:val="28"/>
-          <w:szCs w:val="28"/>
-        </w:rPr>
-        <w:t>0.#</w:t>
+          <w:i/>
+          <w:sz w:val="28"/>
+          <w:szCs w:val="28"/>
+        </w:rPr>
+        <w:t>all of</w:t>
       </w:r>
       <w:proofErr w:type="gramEnd"/>
       <w:r>
         <w:rPr>
           <w:rFonts w:cstheme="minorHAnsi"/>
-          <w:sz w:val="28"/>
-          <w:szCs w:val="28"/>
-        </w:rPr>
-        <w:t xml:space="preserve"> ] that are used in the model file, it contains 98% of the possible trigram combinations. </w:t>
-      </w:r>
-      <w:proofErr w:type="gramStart"/>
-      <w:r>
-        <w:rPr>
-          <w:rFonts w:cstheme="minorHAnsi"/>
-          <w:sz w:val="28"/>
-          <w:szCs w:val="28"/>
-        </w:rPr>
-        <w:t>So</w:t>
-      </w:r>
-      <w:proofErr w:type="gramEnd"/>
-      <w:r>
-        <w:rPr>
-          <w:rFonts w:cstheme="minorHAnsi"/>
-          <w:sz w:val="28"/>
-          <w:szCs w:val="28"/>
-        </w:rPr>
-        <w:t xml:space="preserve"> it provides better language due to the availability of data. </w:t>
-      </w:r>
-    </w:p>
-    <w:p>
-      <w:pPr>
-        <w:rPr>
-          <w:rFonts w:cstheme="minorHAnsi"/>
-          <w:sz w:val="28"/>
-          <w:szCs w:val="28"/>
-        </w:rPr>
-      </w:pPr>
-    </w:p>
-    <w:p>
-      <w:pPr>
-        <w:rPr>
-          <w:rFonts w:cstheme="minorHAnsi"/>
-          <w:sz w:val="28"/>
-          <w:szCs w:val="28"/>
-        </w:rPr>
-      </w:pPr>
-      <w:r>
-        <w:rPr>
-          <w:rFonts w:cstheme="minorHAnsi"/>
-          <w:sz w:val="28"/>
-          <w:szCs w:val="28"/>
-        </w:rPr>
-        <w:t>5) K-fold validation is performed on the training data to calculate perplexities by dividing the data into "k" parts. We have taken the value of K to be 10. The training and validation data are taken 10-fold from the training set and the perplexities are calculated. The final perplexity is provided as an average of the 10-fold data.</w:t>
-      </w:r>
-    </w:p>
-    <w:p>
-      <w:pPr>
-        <w:rPr>
-          <w:rFonts w:cstheme="minorHAnsi"/>
-          <w:sz w:val="28"/>
-          <w:szCs w:val="28"/>
-        </w:rPr>
-      </w:pPr>
-    </w:p>
-    <w:p>
-      <w:pPr>
-        <w:rPr>
-          <w:rFonts w:cstheme="minorHAnsi"/>
-          <w:sz w:val="28"/>
-          <w:szCs w:val="28"/>
-        </w:rPr>
-      </w:pPr>
-      <w:r>
-        <w:rPr>
-          <w:rFonts w:cstheme="minorHAnsi"/>
-          <w:sz w:val="28"/>
-          <w:szCs w:val="28"/>
-        </w:rPr>
-        <w:t xml:space="preserve">We have observed that the perplexity for all the languages with our chosen language model is in the same limits. </w:t>
-      </w:r>
-      <w:proofErr w:type="gramStart"/>
-      <w:r>
-        <w:rPr>
-          <w:rFonts w:cstheme="minorHAnsi"/>
-          <w:sz w:val="28"/>
-          <w:szCs w:val="28"/>
-        </w:rPr>
-        <w:t>So</w:t>
-      </w:r>
-      <w:proofErr w:type="gramEnd"/>
-      <w:r>
-        <w:rPr>
-          <w:rFonts w:cstheme="minorHAnsi"/>
-          <w:sz w:val="28"/>
-          <w:szCs w:val="28"/>
-        </w:rPr>
-        <w:t xml:space="preserve"> it is not possible for us to identify the language given the perplexity. One observation from our language model is that English has lower perplexity compared to other languages but this cannot solely determine the language as it is not possible to benchmark the perplexity for a language.</w:t>
+          <w:i/>
+          <w:sz w:val="28"/>
+          <w:szCs w:val="28"/>
+        </w:rPr>
+        <w:t xml:space="preserve"> the details and the grammar rules that appear. Just try and get the gist or general idea of the text. As your Spanish improves, return to each passage and you will be surprised by just how much more you have learned.</w:t>
+      </w:r>
+    </w:p>
+    <w:p>
+      <w:pPr>
+        <w:rPr>
+          <w:rFonts w:cstheme="minorHAnsi"/>
+          <w:i/>
+          <w:sz w:val="28"/>
+          <w:szCs w:val="28"/>
+        </w:rPr>
+      </w:pPr>
+    </w:p>
+    <w:p>
+      <w:pPr>
+        <w:rPr>
+          <w:rFonts w:cstheme="minorHAnsi"/>
+          <w:i/>
+          <w:sz w:val="28"/>
+          <w:szCs w:val="28"/>
+        </w:rPr>
+      </w:pPr>
+      <w:r>
+        <w:rPr>
+          <w:rFonts w:cstheme="minorHAnsi"/>
+          <w:i/>
+          <w:sz w:val="28"/>
+          <w:szCs w:val="28"/>
+        </w:rPr>
+        <w:t>Spanish Reading Passages</w:t>
+      </w:r>
+    </w:p>
+    <w:p>
+      <w:pPr>
+        <w:rPr>
+          <w:rFonts w:cstheme="minorHAnsi"/>
+          <w:i/>
+          <w:sz w:val="28"/>
+          <w:szCs w:val="28"/>
+        </w:rPr>
+      </w:pPr>
+      <w:r>
+        <w:rPr>
+          <w:rFonts w:cstheme="minorHAnsi"/>
+          <w:i/>
+          <w:sz w:val="28"/>
+          <w:szCs w:val="28"/>
+        </w:rPr>
+        <w:t>Here is the list of original reading passages that we have created. Below each passage we have also included a list of vocabulary associated with the topic along with a definition of each word.</w:t>
+      </w:r>
+      <w:r>
+        <w:rPr>
+          <w:rFonts w:cstheme="minorHAnsi"/>
+          <w:i/>
+          <w:sz w:val="28"/>
+          <w:szCs w:val="28"/>
+        </w:rPr>
+        <w:t>”</w:t>
+      </w:r>
+    </w:p>
+    <w:p>
+      <w:pPr>
+        <w:rPr>
+          <w:rFonts w:cstheme="minorHAnsi"/>
+          <w:sz w:val="28"/>
+          <w:szCs w:val="28"/>
+        </w:rPr>
+      </w:pPr>
+    </w:p>
+    <w:p>
+      <w:pPr>
+        <w:rPr>
+          <w:rFonts w:cstheme="minorHAnsi"/>
+          <w:sz w:val="28"/>
+          <w:szCs w:val="28"/>
+        </w:rPr>
+      </w:pPr>
+      <w:r>
+        <w:rPr>
+          <w:rFonts w:cstheme="minorHAnsi"/>
+          <w:sz w:val="28"/>
+          <w:szCs w:val="28"/>
+        </w:rPr>
+        <w:t>Perplexity of test file in 3 language models:</w:t>
+      </w:r>
+    </w:p>
+    <w:p>
+      <w:pPr>
+        <w:rPr>
+          <w:rFonts w:cstheme="minorHAnsi"/>
+          <w:sz w:val="28"/>
+          <w:szCs w:val="28"/>
+        </w:rPr>
+      </w:pPr>
+      <w:r>
+        <w:rPr>
+          <w:rFonts w:cstheme="minorHAnsi"/>
+          <w:sz w:val="28"/>
+          <w:szCs w:val="28"/>
+        </w:rPr>
+        <w:t xml:space="preserve">English: </w:t>
+      </w:r>
+      <w:r>
+        <w:rPr>
+          <w:rFonts w:cstheme="minorHAnsi"/>
+          <w:sz w:val="28"/>
+          <w:szCs w:val="28"/>
+        </w:rPr>
+        <w:t>849.4740892131646</w:t>
+      </w:r>
+    </w:p>
+    <w:p>
+      <w:pPr>
+        <w:rPr>
+          <w:rFonts w:cstheme="minorHAnsi"/>
+          <w:sz w:val="28"/>
+          <w:szCs w:val="28"/>
+        </w:rPr>
+      </w:pPr>
+      <w:r>
+        <w:rPr>
+          <w:rFonts w:cstheme="minorHAnsi"/>
+          <w:sz w:val="28"/>
+          <w:szCs w:val="28"/>
+        </w:rPr>
+        <w:t xml:space="preserve">German: </w:t>
+      </w:r>
+      <w:r>
+        <w:rPr>
+          <w:rFonts w:cstheme="minorHAnsi"/>
+          <w:sz w:val="28"/>
+          <w:szCs w:val="28"/>
+        </w:rPr>
+        <w:t>860.7246355703909</w:t>
+      </w:r>
+    </w:p>
+    <w:p>
+      <w:pPr>
+        <w:rPr>
+          <w:rFonts w:cstheme="minorHAnsi"/>
+          <w:sz w:val="28"/>
+          <w:szCs w:val="28"/>
+        </w:rPr>
+      </w:pPr>
+      <w:r>
+        <w:rPr>
+          <w:rFonts w:cstheme="minorHAnsi"/>
+          <w:sz w:val="28"/>
+          <w:szCs w:val="28"/>
+        </w:rPr>
+        <w:t xml:space="preserve">Spanish: </w:t>
+      </w:r>
+      <w:r>
+        <w:rPr>
+          <w:rFonts w:cstheme="minorHAnsi"/>
+          <w:sz w:val="28"/>
+          <w:szCs w:val="28"/>
+        </w:rPr>
+        <w:t>865.930479474695</w:t>
       </w:r>
     </w:p>
     <w:p>

</xml_diff>